<commit_message>
feat: integrate Prisma for lead management and add contact form submission handling
- Added Prisma client and schema for managing leads in PostgreSQL.
- Implemented API route for handling contact form submissions, including validation and Slack notifications.
- Enhanced ContactForm component with submission status handling and error messages.
- Introduced ExitIntentPopup component for capturing user emails and website URLs before they leave.
- Updated package.json to include necessary dependencies for Prisma and dotenv.
</commit_message>
<xml_diff>
--- a/DAILY WORKFLOW TROUBLESHOOT HELP.docx
+++ b/DAILY WORKFLOW TROUBLESHOOT HELP.docx
@@ -7,21 +7,62 @@
         <w:rPr>
           <w:b/>
           <w:bCs/>
-          <w:sz w:val="32"/>
-          <w:szCs w:val="32"/>
         </w:rPr>
       </w:pPr>
+      <w:proofErr w:type="gramStart"/>
       <w:r>
         <w:rPr>
           <w:b/>
           <w:bCs/>
-          <w:sz w:val="32"/>
-          <w:szCs w:val="32"/>
         </w:rPr>
-        <w:t>Your Daily Workflow</w:t>
+        <w:t>Deploy</w:t>
+      </w:r>
+      <w:proofErr w:type="gramEnd"/>
+      <w:r>
+        <w:rPr>
+          <w:b/>
+          <w:bCs/>
+        </w:rPr>
+        <w:t xml:space="preserve"> to Production (PowerShell)</w:t>
+      </w:r>
+    </w:p>
+    <w:p>
+      <w:r>
+        <w:t># 1. Push your changes to GitHub</w:t>
+      </w:r>
+    </w:p>
+    <w:p>
+      <w:r>
+        <w:t>git push origin master</w:t>
       </w:r>
     </w:p>
     <w:p/>
+    <w:p>
+      <w:r>
+        <w:t># 2. SSH to server and deploy</w:t>
+      </w:r>
+    </w:p>
+    <w:p>
+      <w:r>
+        <w:t xml:space="preserve">ssh </w:t>
+      </w:r>
+      <w:proofErr w:type="spellStart"/>
+      <w:r>
+        <w:t>stelliform</w:t>
+      </w:r>
+      <w:proofErr w:type="spellEnd"/>
+      <w:r>
+        <w:t xml:space="preserve"> "cd ~/</w:t>
+      </w:r>
+      <w:proofErr w:type="gramStart"/>
+      <w:r>
+        <w:t>apps &amp;&amp;</w:t>
+      </w:r>
+      <w:proofErr w:type="gramEnd"/>
+      <w:r>
+        <w:t xml:space="preserve"> ./deploy.sh production"</w:t>
+      </w:r>
+    </w:p>
     <w:p>
       <w:pPr>
         <w:rPr>
@@ -29,20 +70,41 @@
           <w:bCs/>
         </w:rPr>
       </w:pPr>
+      <w:proofErr w:type="gramStart"/>
       <w:r>
         <w:rPr>
           <w:b/>
           <w:bCs/>
         </w:rPr>
-        <w:t># 1. Make changes locally</w:t>
+        <w:t>Deploy</w:t>
+      </w:r>
+      <w:proofErr w:type="gramEnd"/>
+      <w:r>
+        <w:rPr>
+          <w:b/>
+          <w:bCs/>
+        </w:rPr>
+        <w:t xml:space="preserve"> to Staging</w:t>
       </w:r>
     </w:p>
     <w:p>
       <w:r>
-        <w:t>npm run dev</w:t>
+        <w:t>git push origin master</w:t>
       </w:r>
     </w:p>
-    <w:p/>
+    <w:p>
+      <w:r>
+        <w:t xml:space="preserve">ssh </w:t>
+      </w:r>
+      <w:proofErr w:type="spellStart"/>
+      <w:r>
+        <w:t>stelliform</w:t>
+      </w:r>
+      <w:proofErr w:type="spellEnd"/>
+      <w:r>
+        <w:t xml:space="preserve"> "cd ~/apps &amp;&amp; ./deploy.sh staging"</w:t>
+      </w:r>
+    </w:p>
     <w:p>
       <w:pPr>
         <w:rPr>
@@ -55,58 +117,28 @@
           <w:b/>
           <w:bCs/>
         </w:rPr>
-        <w:t># 2. Commit and push</w:t>
+        <w:t>Deploy to Both</w:t>
       </w:r>
     </w:p>
     <w:p>
       <w:r>
-        <w:t>git add .</w:t>
+        <w:t>git push origin master</w:t>
       </w:r>
     </w:p>
     <w:p>
       <w:r>
-        <w:t>git commit -m "feat: your changes"</w:t>
-      </w:r>
-    </w:p>
-    <w:p>
-      <w:r>
-        <w:t>git push origin master</w:t>
+        <w:t xml:space="preserve">ssh </w:t>
+      </w:r>
+      <w:proofErr w:type="spellStart"/>
+      <w:r>
+        <w:t>stelliform</w:t>
+      </w:r>
+      <w:proofErr w:type="spellEnd"/>
+      <w:r>
+        <w:t xml:space="preserve"> "cd ~/apps &amp;&amp; ./deploy.sh both"</w:t>
       </w:r>
     </w:p>
     <w:p/>
-    <w:p>
-      <w:pPr>
-        <w:rPr>
-          <w:b/>
-          <w:bCs/>
-        </w:rPr>
-      </w:pPr>
-      <w:r>
-        <w:rPr>
-          <w:b/>
-          <w:bCs/>
-        </w:rPr>
-        <w:t># 3. Deploy</w:t>
-      </w:r>
-    </w:p>
-    <w:p>
-      <w:r>
-        <w:t xml:space="preserve">bash </w:t>
-      </w:r>
-      <w:r>
-        <w:rPr>
-          <w:b/>
-          <w:bCs/>
-        </w:rPr>
-        <w:t>deploy-to-server.sh</w:t>
-      </w:r>
-      <w:r>
-        <w:t xml:space="preserve"> production</w:t>
-      </w:r>
-      <w:r>
-        <w:t xml:space="preserve">         [ staging/production]</w:t>
-      </w:r>
-    </w:p>
     <w:sectPr>
       <w:pgSz w:w="12240" w:h="15840"/>
       <w:pgMar w:top="1440" w:right="1440" w:bottom="1440" w:left="1440" w:header="720" w:footer="720" w:gutter="0"/>

</xml_diff>